<commit_message>
Se crean las clases con sus respectivos metodos y atributos
</commit_message>
<xml_diff>
--- a/Entrega_1.docx
+++ b/Entrega_1.docx
@@ -409,6 +409,13 @@
           <w:szCs w:val="24"/>
         </w:rPr>
         <w:t>: recibe un char</w:t>
+      </w:r>
+      <w:r>
+        <w:rPr>
+          <w:sz w:val="24"/>
+          <w:szCs w:val="24"/>
+        </w:rPr>
+        <w:t xml:space="preserve"> (blanco o negro)</w:t>
       </w:r>
       <w:r>
         <w:rPr>

</xml_diff>

<commit_message>
Se finaliza el trabajo
</commit_message>
<xml_diff>
--- a/Entrega_1.docx
+++ b/Entrega_1.docx
@@ -31,23 +31,71 @@
           <w:sz w:val="24"/>
           <w:szCs w:val="24"/>
         </w:rPr>
-        <w:t>El problema de crear el juego Othello en Programación Orientada a Objetos (POO) implica diseñar y desarrollar una aplicación de software que simule este juego de estrategia de tablero para dos jugadores. Othello se juega en un tablero cuadriculado y los jugadores colocan fichas de su color en las casillas, con el objetivo de capturar fichas del oponente y ganar al final del juego al tener más fichas de su color en el tablero.</w:t>
-      </w:r>
-    </w:p>
-    <w:p>
-      <w:pPr>
-        <w:jc w:val="both"/>
-        <w:rPr>
-          <w:sz w:val="24"/>
-          <w:szCs w:val="24"/>
-        </w:rPr>
-      </w:pPr>
-      <w:r>
-        <w:rPr>
-          <w:sz w:val="24"/>
-          <w:szCs w:val="24"/>
-        </w:rPr>
-        <w:t>Para abordar el problema de crear el juego Othello en POO, se pueden definir las siguientes clases y conceptos:</w:t>
+        <w:t xml:space="preserve">El problema de crear el juego </w:t>
+      </w:r>
+      <w:proofErr w:type="spellStart"/>
+      <w:r>
+        <w:rPr>
+          <w:sz w:val="24"/>
+          <w:szCs w:val="24"/>
+        </w:rPr>
+        <w:t>Othello</w:t>
+      </w:r>
+      <w:proofErr w:type="spellEnd"/>
+      <w:r>
+        <w:rPr>
+          <w:sz w:val="24"/>
+          <w:szCs w:val="24"/>
+        </w:rPr>
+        <w:t xml:space="preserve"> en Programación Orientada a Objetos (POO) implica diseñar y desarrollar una aplicación de software que simule este juego de estrategia de tablero para dos jugadores. </w:t>
+      </w:r>
+      <w:proofErr w:type="spellStart"/>
+      <w:r>
+        <w:rPr>
+          <w:sz w:val="24"/>
+          <w:szCs w:val="24"/>
+        </w:rPr>
+        <w:t>Othello</w:t>
+      </w:r>
+      <w:proofErr w:type="spellEnd"/>
+      <w:r>
+        <w:rPr>
+          <w:sz w:val="24"/>
+          <w:szCs w:val="24"/>
+        </w:rPr>
+        <w:t xml:space="preserve"> se juega en un tablero cuadriculado y los jugadores colocan fichas de su color en las casillas, con el objetivo de capturar fichas del oponente y ganar al final del juego al tener más fichas de su color en el tablero.</w:t>
+      </w:r>
+    </w:p>
+    <w:p>
+      <w:pPr>
+        <w:jc w:val="both"/>
+        <w:rPr>
+          <w:sz w:val="24"/>
+          <w:szCs w:val="24"/>
+        </w:rPr>
+      </w:pPr>
+      <w:r>
+        <w:rPr>
+          <w:sz w:val="24"/>
+          <w:szCs w:val="24"/>
+        </w:rPr>
+        <w:t xml:space="preserve">Para abordar el problema de crear el juego </w:t>
+      </w:r>
+      <w:proofErr w:type="spellStart"/>
+      <w:r>
+        <w:rPr>
+          <w:sz w:val="24"/>
+          <w:szCs w:val="24"/>
+        </w:rPr>
+        <w:t>Othello</w:t>
+      </w:r>
+      <w:proofErr w:type="spellEnd"/>
+      <w:r>
+        <w:rPr>
+          <w:sz w:val="24"/>
+          <w:szCs w:val="24"/>
+        </w:rPr>
+        <w:t xml:space="preserve"> en POO, se pueden definir las siguientes clases y conceptos:</w:t>
       </w:r>
     </w:p>
     <w:p>
@@ -132,6 +180,7 @@
           <w:szCs w:val="24"/>
         </w:rPr>
       </w:pPr>
+      <w:proofErr w:type="spellStart"/>
       <w:r>
         <w:rPr>
           <w:sz w:val="24"/>
@@ -139,6 +188,7 @@
         </w:rPr>
         <w:t>asignarMemoria</w:t>
       </w:r>
+      <w:proofErr w:type="spellEnd"/>
       <w:r>
         <w:rPr>
           <w:sz w:val="24"/>
@@ -160,12 +210,21 @@
           <w:szCs w:val="24"/>
         </w:rPr>
       </w:pPr>
-      <w:r>
-        <w:rPr>
-          <w:sz w:val="24"/>
-          <w:szCs w:val="24"/>
-        </w:rPr>
-        <w:t>dibujarTablero.</w:t>
+      <w:proofErr w:type="spellStart"/>
+      <w:r>
+        <w:rPr>
+          <w:sz w:val="24"/>
+          <w:szCs w:val="24"/>
+        </w:rPr>
+        <w:t>dibujarTablero</w:t>
+      </w:r>
+      <w:proofErr w:type="spellEnd"/>
+      <w:r>
+        <w:rPr>
+          <w:sz w:val="24"/>
+          <w:szCs w:val="24"/>
+        </w:rPr>
+        <w:t>.</w:t>
       </w:r>
     </w:p>
     <w:p>
@@ -181,12 +240,21 @@
           <w:szCs w:val="24"/>
         </w:rPr>
       </w:pPr>
-      <w:r>
-        <w:rPr>
-          <w:sz w:val="24"/>
-          <w:szCs w:val="24"/>
-        </w:rPr>
-        <w:t>liberarMemoria.</w:t>
+      <w:proofErr w:type="spellStart"/>
+      <w:r>
+        <w:rPr>
+          <w:sz w:val="24"/>
+          <w:szCs w:val="24"/>
+        </w:rPr>
+        <w:t>liberarMemoria</w:t>
+      </w:r>
+      <w:proofErr w:type="spellEnd"/>
+      <w:r>
+        <w:rPr>
+          <w:sz w:val="24"/>
+          <w:szCs w:val="24"/>
+        </w:rPr>
+        <w:t>.</w:t>
       </w:r>
     </w:p>
     <w:p>
@@ -224,8 +292,17 @@
           <w:szCs w:val="24"/>
         </w:rPr>
         <w:tab/>
-        <w:t>Atributos: nombre, numeroFichas</w:t>
-      </w:r>
+        <w:t xml:space="preserve">Atributos: nombre, </w:t>
+      </w:r>
+      <w:proofErr w:type="spellStart"/>
+      <w:r>
+        <w:rPr>
+          <w:sz w:val="24"/>
+          <w:szCs w:val="24"/>
+        </w:rPr>
+        <w:t>numeroFichas</w:t>
+      </w:r>
+      <w:proofErr w:type="spellEnd"/>
       <w:r>
         <w:rPr>
           <w:sz w:val="24"/>
@@ -247,6 +324,7 @@
         </w:rPr>
         <w:t xml:space="preserve">, </w:t>
       </w:r>
+      <w:proofErr w:type="spellStart"/>
       <w:r>
         <w:rPr>
           <w:sz w:val="24"/>
@@ -261,6 +339,7 @@
         </w:rPr>
         <w:t>icha</w:t>
       </w:r>
+      <w:proofErr w:type="spellEnd"/>
       <w:r>
         <w:rPr>
           <w:sz w:val="24"/>
@@ -285,6 +364,7 @@
         <w:tab/>
         <w:t xml:space="preserve">Métodos: </w:t>
       </w:r>
+      <w:proofErr w:type="spellStart"/>
       <w:r>
         <w:rPr>
           <w:sz w:val="24"/>
@@ -299,6 +379,7 @@
         </w:rPr>
         <w:t>Posicion</w:t>
       </w:r>
+      <w:proofErr w:type="spellEnd"/>
       <w:r>
         <w:rPr>
           <w:sz w:val="24"/>
@@ -311,8 +392,17 @@
           <w:sz w:val="24"/>
           <w:szCs w:val="24"/>
         </w:rPr>
-        <w:t xml:space="preserve"> tipo string</w:t>
-      </w:r>
+        <w:t xml:space="preserve"> tipo </w:t>
+      </w:r>
+      <w:proofErr w:type="spellStart"/>
+      <w:r>
+        <w:rPr>
+          <w:sz w:val="24"/>
+          <w:szCs w:val="24"/>
+        </w:rPr>
+        <w:t>string</w:t>
+      </w:r>
+      <w:proofErr w:type="spellEnd"/>
       <w:r>
         <w:rPr>
           <w:sz w:val="24"/>
@@ -341,12 +431,21 @@
           <w:szCs w:val="24"/>
         </w:rPr>
       </w:pPr>
-      <w:r>
-        <w:rPr>
-          <w:sz w:val="24"/>
-          <w:szCs w:val="24"/>
-        </w:rPr>
-        <w:t>administarJuego:</w:t>
+      <w:proofErr w:type="spellStart"/>
+      <w:r>
+        <w:rPr>
+          <w:sz w:val="24"/>
+          <w:szCs w:val="24"/>
+        </w:rPr>
+        <w:t>administarJuego</w:t>
+      </w:r>
+      <w:proofErr w:type="spellEnd"/>
+      <w:r>
+        <w:rPr>
+          <w:sz w:val="24"/>
+          <w:szCs w:val="24"/>
+        </w:rPr>
+        <w:t>:</w:t>
       </w:r>
     </w:p>
     <w:p>
@@ -396,41 +495,59 @@
           <w:szCs w:val="24"/>
         </w:rPr>
       </w:pPr>
-      <w:r>
-        <w:rPr>
-          <w:sz w:val="24"/>
-          <w:szCs w:val="24"/>
-        </w:rPr>
-        <w:t>validarMovimientos (verifica si tiene o no movimientos posibles en el tablero)</w:t>
-      </w:r>
-      <w:r>
-        <w:rPr>
-          <w:sz w:val="24"/>
-          <w:szCs w:val="24"/>
-        </w:rPr>
-        <w:t>: recibe un char</w:t>
-      </w:r>
-      <w:r>
-        <w:rPr>
-          <w:sz w:val="24"/>
-          <w:szCs w:val="24"/>
-        </w:rPr>
-        <w:t xml:space="preserve"> (blanco o negro)</w:t>
-      </w:r>
-      <w:r>
-        <w:rPr>
-          <w:sz w:val="24"/>
-          <w:szCs w:val="24"/>
-        </w:rPr>
-        <w:t xml:space="preserve">- </w:t>
-      </w:r>
-      <w:r>
-        <w:rPr>
-          <w:sz w:val="24"/>
-          <w:szCs w:val="24"/>
-        </w:rPr>
-        <w:t>retorna un bool</w:t>
-      </w:r>
+      <w:proofErr w:type="spellStart"/>
+      <w:r>
+        <w:rPr>
+          <w:sz w:val="24"/>
+          <w:szCs w:val="24"/>
+        </w:rPr>
+        <w:t>validarMovimientos</w:t>
+      </w:r>
+      <w:proofErr w:type="spellEnd"/>
+      <w:r>
+        <w:rPr>
+          <w:sz w:val="24"/>
+          <w:szCs w:val="24"/>
+        </w:rPr>
+        <w:t xml:space="preserve"> (verifica si tiene o no movimientos posibles en el tablero)</w:t>
+      </w:r>
+      <w:r>
+        <w:rPr>
+          <w:sz w:val="24"/>
+          <w:szCs w:val="24"/>
+        </w:rPr>
+        <w:t xml:space="preserve">: recibe </w:t>
+      </w:r>
+      <w:r>
+        <w:rPr>
+          <w:sz w:val="24"/>
+          <w:szCs w:val="24"/>
+        </w:rPr>
+        <w:t>las fichas de los jugadores y el tamaño del tablero,</w:t>
+      </w:r>
+      <w:r>
+        <w:rPr>
+          <w:sz w:val="24"/>
+          <w:szCs w:val="24"/>
+        </w:rPr>
+        <w:t xml:space="preserve"> </w:t>
+      </w:r>
+      <w:r>
+        <w:rPr>
+          <w:sz w:val="24"/>
+          <w:szCs w:val="24"/>
+        </w:rPr>
+        <w:t xml:space="preserve">retorna un </w:t>
+      </w:r>
+      <w:proofErr w:type="spellStart"/>
+      <w:r>
+        <w:rPr>
+          <w:sz w:val="24"/>
+          <w:szCs w:val="24"/>
+        </w:rPr>
+        <w:t>bool</w:t>
+      </w:r>
+      <w:proofErr w:type="spellEnd"/>
       <w:r>
         <w:rPr>
           <w:sz w:val="24"/>
@@ -452,47 +569,21 @@
           <w:szCs w:val="24"/>
         </w:rPr>
       </w:pPr>
-      <w:r>
-        <w:rPr>
-          <w:sz w:val="24"/>
-          <w:szCs w:val="24"/>
-        </w:rPr>
-        <w:t>verificarJugada (si se puede hacer y está correcta)</w:t>
-      </w:r>
-      <w:r>
-        <w:rPr>
-          <w:sz w:val="24"/>
-          <w:szCs w:val="24"/>
-        </w:rPr>
-        <w:t>: recibe</w:t>
-      </w:r>
-      <w:r>
-        <w:rPr>
-          <w:sz w:val="24"/>
-          <w:szCs w:val="24"/>
-        </w:rPr>
-        <w:t xml:space="preserve"> un bool y</w:t>
-      </w:r>
-      <w:r>
-        <w:rPr>
-          <w:sz w:val="24"/>
-          <w:szCs w:val="24"/>
-        </w:rPr>
-        <w:t xml:space="preserve"> la posición</w:t>
-      </w:r>
-      <w:r>
-        <w:rPr>
-          <w:sz w:val="24"/>
-          <w:szCs w:val="24"/>
-        </w:rPr>
-        <w:t>-</w:t>
-      </w:r>
-      <w:r>
-        <w:rPr>
-          <w:sz w:val="24"/>
-          <w:szCs w:val="24"/>
-        </w:rPr>
-        <w:t>Retorna un bool</w:t>
+      <w:proofErr w:type="spellStart"/>
+      <w:r>
+        <w:rPr>
+          <w:sz w:val="24"/>
+          <w:szCs w:val="24"/>
+        </w:rPr>
+        <w:t>movimientoValido</w:t>
+      </w:r>
+      <w:proofErr w:type="spellEnd"/>
+      <w:r>
+        <w:rPr>
+          <w:sz w:val="24"/>
+          <w:szCs w:val="24"/>
+        </w:rPr>
+        <w:t xml:space="preserve"> (verifica si poniendo una ficha en cierta posición, se considera una jugada válida): recibe las fichas de los jugadores, la posición y el tamaño del tablero.</w:t>
       </w:r>
     </w:p>
     <w:p>
@@ -508,6 +599,7 @@
           <w:szCs w:val="24"/>
         </w:rPr>
       </w:pPr>
+      <w:proofErr w:type="spellStart"/>
       <w:r>
         <w:rPr>
           <w:sz w:val="24"/>
@@ -520,14 +612,45 @@
           <w:sz w:val="24"/>
           <w:szCs w:val="24"/>
         </w:rPr>
-        <w:t>acerJugada (hace el movimiento de cambiar las fichas)</w:t>
-      </w:r>
-      <w:r>
-        <w:rPr>
-          <w:sz w:val="24"/>
-          <w:szCs w:val="24"/>
-        </w:rPr>
-        <w:t>: recibe un bool y la posición</w:t>
+        <w:t>acerJugada</w:t>
+      </w:r>
+      <w:proofErr w:type="spellEnd"/>
+      <w:r>
+        <w:rPr>
+          <w:sz w:val="24"/>
+          <w:szCs w:val="24"/>
+        </w:rPr>
+        <w:t xml:space="preserve"> (hace el movimiento de cambiar las fichas)</w:t>
+      </w:r>
+      <w:r>
+        <w:rPr>
+          <w:sz w:val="24"/>
+          <w:szCs w:val="24"/>
+        </w:rPr>
+        <w:t xml:space="preserve">: recibe un </w:t>
+      </w:r>
+      <w:proofErr w:type="spellStart"/>
+      <w:r>
+        <w:rPr>
+          <w:sz w:val="24"/>
+          <w:szCs w:val="24"/>
+        </w:rPr>
+        <w:t>bool</w:t>
+      </w:r>
+      <w:proofErr w:type="spellEnd"/>
+      <w:r>
+        <w:rPr>
+          <w:sz w:val="24"/>
+          <w:szCs w:val="24"/>
+        </w:rPr>
+        <w:t xml:space="preserve"> y la posición</w:t>
+      </w:r>
+      <w:r>
+        <w:rPr>
+          <w:sz w:val="24"/>
+          <w:szCs w:val="24"/>
+        </w:rPr>
+        <w:t>.</w:t>
       </w:r>
     </w:p>
     <w:p>
@@ -543,12 +666,21 @@
           <w:szCs w:val="24"/>
         </w:rPr>
       </w:pPr>
-      <w:r>
-        <w:rPr>
-          <w:sz w:val="24"/>
-          <w:szCs w:val="24"/>
-        </w:rPr>
-        <w:t>terminarJuego (</w:t>
+      <w:proofErr w:type="spellStart"/>
+      <w:r>
+        <w:rPr>
+          <w:sz w:val="24"/>
+          <w:szCs w:val="24"/>
+        </w:rPr>
+        <w:t>terminarJuego</w:t>
+      </w:r>
+      <w:proofErr w:type="spellEnd"/>
+      <w:r>
+        <w:rPr>
+          <w:sz w:val="24"/>
+          <w:szCs w:val="24"/>
+        </w:rPr>
+        <w:t xml:space="preserve"> (</w:t>
       </w:r>
       <w:r>
         <w:rPr>
@@ -571,37 +703,120 @@
         </w:rPr>
         <w:t>:</w:t>
       </w:r>
-    </w:p>
-    <w:p>
-      <w:pPr>
-        <w:ind w:left="1773" w:firstLine="351"/>
-        <w:jc w:val="both"/>
-        <w:rPr>
-          <w:sz w:val="24"/>
-          <w:szCs w:val="24"/>
-        </w:rPr>
-      </w:pPr>
-      <w:r>
-        <w:rPr>
-          <w:sz w:val="24"/>
-          <w:szCs w:val="24"/>
-        </w:rPr>
-        <w:t>Guardar Información en un archivo de texto</w:t>
-      </w:r>
-    </w:p>
-    <w:p>
-      <w:pPr>
-        <w:jc w:val="both"/>
-        <w:rPr>
-          <w:sz w:val="24"/>
-          <w:szCs w:val="24"/>
-        </w:rPr>
-      </w:pPr>
-      <w:r>
-        <w:rPr>
-          <w:sz w:val="24"/>
-          <w:szCs w:val="24"/>
-        </w:rPr>
+      <w:r>
+        <w:rPr>
+          <w:sz w:val="24"/>
+          <w:szCs w:val="24"/>
+        </w:rPr>
+        <w:t xml:space="preserve"> </w:t>
+      </w:r>
+    </w:p>
+    <w:p>
+      <w:pPr>
+        <w:pStyle w:val="Prrafodelista"/>
+        <w:numPr>
+          <w:ilvl w:val="0"/>
+          <w:numId w:val="2"/>
+        </w:numPr>
+        <w:jc w:val="both"/>
+        <w:rPr>
+          <w:sz w:val="24"/>
+          <w:szCs w:val="24"/>
+        </w:rPr>
+      </w:pPr>
+      <w:proofErr w:type="spellStart"/>
+      <w:r>
+        <w:rPr>
+          <w:sz w:val="24"/>
+          <w:szCs w:val="24"/>
+        </w:rPr>
+        <w:t>guardarInformacion</w:t>
+      </w:r>
+      <w:proofErr w:type="spellEnd"/>
+      <w:r>
+        <w:rPr>
+          <w:sz w:val="24"/>
+          <w:szCs w:val="24"/>
+        </w:rPr>
+        <w:t xml:space="preserve"> (</w:t>
+      </w:r>
+      <w:r>
+        <w:rPr>
+          <w:sz w:val="24"/>
+          <w:szCs w:val="24"/>
+        </w:rPr>
+        <w:t>Guardar Información en un archivo de texto)</w:t>
+      </w:r>
+      <w:r>
+        <w:rPr>
+          <w:sz w:val="24"/>
+          <w:szCs w:val="24"/>
+        </w:rPr>
+        <w:t>.</w:t>
+      </w:r>
+    </w:p>
+    <w:p>
+      <w:pPr>
+        <w:pStyle w:val="Prrafodelista"/>
+        <w:numPr>
+          <w:ilvl w:val="0"/>
+          <w:numId w:val="2"/>
+        </w:numPr>
+        <w:jc w:val="both"/>
+        <w:rPr>
+          <w:sz w:val="24"/>
+          <w:szCs w:val="24"/>
+        </w:rPr>
+      </w:pPr>
+      <w:proofErr w:type="spellStart"/>
+      <w:r>
+        <w:rPr>
+          <w:sz w:val="24"/>
+          <w:szCs w:val="24"/>
+        </w:rPr>
+        <w:t>verHistorial</w:t>
+      </w:r>
+      <w:proofErr w:type="spellEnd"/>
+      <w:r>
+        <w:rPr>
+          <w:sz w:val="24"/>
+          <w:szCs w:val="24"/>
+        </w:rPr>
+        <w:t xml:space="preserve"> (lee el archivo que contiene la información y la escribe por consola).</w:t>
+      </w:r>
+    </w:p>
+    <w:p>
+      <w:pPr>
+        <w:jc w:val="both"/>
+        <w:rPr>
+          <w:sz w:val="24"/>
+          <w:szCs w:val="24"/>
+        </w:rPr>
+      </w:pPr>
+    </w:p>
+    <w:p>
+      <w:pPr>
+        <w:jc w:val="both"/>
+        <w:rPr>
+          <w:sz w:val="24"/>
+          <w:szCs w:val="24"/>
+        </w:rPr>
+      </w:pPr>
+    </w:p>
+    <w:p>
+      <w:pPr>
+        <w:jc w:val="both"/>
+        <w:rPr>
+          <w:sz w:val="24"/>
+          <w:szCs w:val="24"/>
+        </w:rPr>
+      </w:pPr>
+      <w:r>
+        <w:rPr>
+          <w:sz w:val="24"/>
+          <w:szCs w:val="24"/>
+        </w:rPr>
+        <w:lastRenderedPageBreak/>
         <w:t>Explicación:</w:t>
       </w:r>
     </w:p>
@@ -700,15 +915,7 @@
           <w:sz w:val="24"/>
           <w:szCs w:val="24"/>
         </w:rPr>
-        <w:t xml:space="preserve">bujar el tablero como tal en la consola, </w:t>
-      </w:r>
-      <w:r>
-        <w:rPr>
-          <w:sz w:val="24"/>
-          <w:szCs w:val="24"/>
-        </w:rPr>
-        <w:lastRenderedPageBreak/>
-        <w:t>con las posiciones de las fichas iniciales</w:t>
+        <w:t>bujar el tablero como tal en la consola, con las posiciones de las fichas iniciales</w:t>
       </w:r>
       <w:r>
         <w:rPr>
@@ -736,7 +943,21 @@
           <w:sz w:val="24"/>
           <w:szCs w:val="24"/>
         </w:rPr>
-        <w:t xml:space="preserve">el resultado de como va el juego, </w:t>
+        <w:t xml:space="preserve">el resultado de </w:t>
+      </w:r>
+      <w:r>
+        <w:rPr>
+          <w:sz w:val="24"/>
+          <w:szCs w:val="24"/>
+        </w:rPr>
+        <w:t>cómo</w:t>
+      </w:r>
+      <w:r>
+        <w:rPr>
+          <w:sz w:val="24"/>
+          <w:szCs w:val="24"/>
+        </w:rPr>
+        <w:t xml:space="preserve"> va el juego, </w:t>
       </w:r>
       <w:r>
         <w:rPr>
@@ -788,7 +1009,21 @@
           <w:sz w:val="24"/>
           <w:szCs w:val="24"/>
         </w:rPr>
-        <w:t xml:space="preserve"> tendrá dos atributos que serán el nombre donde quedará guardada la información para el momento de escribir</w:t>
+        <w:t xml:space="preserve"> tendrá </w:t>
+      </w:r>
+      <w:r>
+        <w:rPr>
+          <w:sz w:val="24"/>
+          <w:szCs w:val="24"/>
+        </w:rPr>
+        <w:t>tres</w:t>
+      </w:r>
+      <w:r>
+        <w:rPr>
+          <w:sz w:val="24"/>
+          <w:szCs w:val="24"/>
+        </w:rPr>
+        <w:t xml:space="preserve"> atributos que serán el nombre donde quedará guardada la información para el momento de escribir</w:t>
       </w:r>
       <w:r>
         <w:rPr>
@@ -802,14 +1037,58 @@
           <w:sz w:val="24"/>
           <w:szCs w:val="24"/>
         </w:rPr>
-        <w:t xml:space="preserve"> y el número de fichas que va </w:t>
-      </w:r>
-      <w:r>
-        <w:rPr>
-          <w:sz w:val="24"/>
-          <w:szCs w:val="24"/>
-        </w:rPr>
-        <w:t xml:space="preserve">teniendo en el tablero, esta también se utilizará al momento de guardar la información de la partida. </w:t>
+        <w:t>,</w:t>
+      </w:r>
+      <w:r>
+        <w:rPr>
+          <w:sz w:val="24"/>
+          <w:szCs w:val="24"/>
+        </w:rPr>
+        <w:t xml:space="preserve"> el número de fichas que va </w:t>
+      </w:r>
+      <w:r>
+        <w:rPr>
+          <w:sz w:val="24"/>
+          <w:szCs w:val="24"/>
+        </w:rPr>
+        <w:t>teniendo en el tablero</w:t>
+      </w:r>
+      <w:r>
+        <w:rPr>
+          <w:sz w:val="24"/>
+          <w:szCs w:val="24"/>
+        </w:rPr>
+        <w:t xml:space="preserve"> y el color de ficha que le tocó,</w:t>
+      </w:r>
+      <w:r>
+        <w:rPr>
+          <w:sz w:val="24"/>
+          <w:szCs w:val="24"/>
+        </w:rPr>
+        <w:t xml:space="preserve"> esta</w:t>
+      </w:r>
+      <w:r>
+        <w:rPr>
+          <w:sz w:val="24"/>
+          <w:szCs w:val="24"/>
+        </w:rPr>
+        <w:t xml:space="preserve"> </w:t>
+      </w:r>
+      <w:proofErr w:type="spellStart"/>
+      <w:r>
+        <w:rPr>
+          <w:sz w:val="24"/>
+          <w:szCs w:val="24"/>
+        </w:rPr>
+        <w:t>informacion</w:t>
+      </w:r>
+      <w:proofErr w:type="spellEnd"/>
+      <w:r>
+        <w:rPr>
+          <w:sz w:val="24"/>
+          <w:szCs w:val="24"/>
+        </w:rPr>
+        <w:t xml:space="preserve"> también se utilizará al momento de guardar la información de la partida. </w:t>
       </w:r>
       <w:r>
         <w:rPr>
@@ -823,7 +1102,23 @@
           <w:sz w:val="24"/>
           <w:szCs w:val="24"/>
         </w:rPr>
-        <w:t xml:space="preserve"> señalarPosicion que será el encargado de recibir la información </w:t>
+        <w:t xml:space="preserve"> </w:t>
+      </w:r>
+      <w:proofErr w:type="spellStart"/>
+      <w:r>
+        <w:rPr>
+          <w:sz w:val="24"/>
+          <w:szCs w:val="24"/>
+        </w:rPr>
+        <w:t>señalarPosicion</w:t>
+      </w:r>
+      <w:proofErr w:type="spellEnd"/>
+      <w:r>
+        <w:rPr>
+          <w:sz w:val="24"/>
+          <w:szCs w:val="24"/>
+        </w:rPr>
+        <w:t xml:space="preserve"> que será el encargado de recibir la información </w:t>
       </w:r>
       <w:r>
         <w:rPr>
@@ -874,7 +1169,23 @@
           <w:sz w:val="24"/>
           <w:szCs w:val="24"/>
         </w:rPr>
-        <w:t xml:space="preserve"> tenemos la clase administrarJuego, acá van a estar todas las reglas </w:t>
+        <w:t xml:space="preserve"> tenemos la clase </w:t>
+      </w:r>
+      <w:proofErr w:type="spellStart"/>
+      <w:r>
+        <w:rPr>
+          <w:sz w:val="24"/>
+          <w:szCs w:val="24"/>
+        </w:rPr>
+        <w:t>administrarJuego</w:t>
+      </w:r>
+      <w:proofErr w:type="spellEnd"/>
+      <w:r>
+        <w:rPr>
+          <w:sz w:val="24"/>
+          <w:szCs w:val="24"/>
+        </w:rPr>
+        <w:t xml:space="preserve">, acá van a estar todas las reglas </w:t>
       </w:r>
       <w:r>
         <w:rPr>
@@ -888,21 +1199,51 @@
           <w:sz w:val="24"/>
           <w:szCs w:val="24"/>
         </w:rPr>
-        <w:t>respuesta de un método, permitirá (o no) que se pase al siguiente, es decir, el primer método será validarMovimientos</w:t>
-      </w:r>
-      <w:r>
-        <w:rPr>
-          <w:sz w:val="24"/>
-          <w:szCs w:val="24"/>
-        </w:rPr>
-        <w:t xml:space="preserve">, este mirará si el jugador puede realizar </w:t>
-      </w:r>
-      <w:r>
-        <w:rPr>
-          <w:sz w:val="24"/>
-          <w:szCs w:val="24"/>
-        </w:rPr>
-        <w:t>algún movimiento en el tablero, de no ser así (que sería el caso donde no encierra fichas del otro jugador) tendrá que pasar el turno al otro participante</w:t>
+        <w:t xml:space="preserve">respuesta de un método, permitirá (o no) que se pase al siguiente, es decir, el primer método será </w:t>
+      </w:r>
+      <w:proofErr w:type="spellStart"/>
+      <w:r>
+        <w:rPr>
+          <w:sz w:val="24"/>
+          <w:szCs w:val="24"/>
+        </w:rPr>
+        <w:t>validarMovimientos</w:t>
+      </w:r>
+      <w:proofErr w:type="spellEnd"/>
+      <w:r>
+        <w:rPr>
+          <w:sz w:val="24"/>
+          <w:szCs w:val="24"/>
+        </w:rPr>
+        <w:t xml:space="preserve">, este mirará si el jugador </w:t>
+      </w:r>
+      <w:r>
+        <w:rPr>
+          <w:sz w:val="24"/>
+          <w:szCs w:val="24"/>
+        </w:rPr>
+        <w:t>tiene al menos un</w:t>
+      </w:r>
+      <w:r>
+        <w:rPr>
+          <w:sz w:val="24"/>
+          <w:szCs w:val="24"/>
+        </w:rPr>
+        <w:t xml:space="preserve"> movimiento</w:t>
+      </w:r>
+      <w:r>
+        <w:rPr>
+          <w:sz w:val="24"/>
+          <w:szCs w:val="24"/>
+        </w:rPr>
+        <w:t xml:space="preserve"> válido</w:t>
+      </w:r>
+      <w:r>
+        <w:rPr>
+          <w:sz w:val="24"/>
+          <w:szCs w:val="24"/>
+        </w:rPr>
+        <w:t xml:space="preserve"> en el tablero, de no ser así (que sería el caso donde no encierra fichas del otro jugador) tendrá que pasar el turno al otro participante</w:t>
       </w:r>
       <w:r>
         <w:rPr>
@@ -916,49 +1257,7 @@
           <w:sz w:val="24"/>
           <w:szCs w:val="24"/>
         </w:rPr>
-        <w:t xml:space="preserve"> que es el de verificarJugada</w:t>
-      </w:r>
-      <w:r>
-        <w:rPr>
-          <w:sz w:val="24"/>
-          <w:szCs w:val="24"/>
-        </w:rPr>
-        <w:t xml:space="preserve">, en este se validará que </w:t>
-      </w:r>
-      <w:r>
-        <w:rPr>
-          <w:sz w:val="24"/>
-          <w:szCs w:val="24"/>
-        </w:rPr>
-        <w:t>puede poner una ficha en esa posición o si no lo puede hacer (por ejemplo si quisiera colocar una ficha en una posición ocupada)</w:t>
-      </w:r>
-      <w:r>
-        <w:rPr>
-          <w:sz w:val="24"/>
-          <w:szCs w:val="24"/>
-        </w:rPr>
-        <w:t xml:space="preserve"> si efectivamente puede</w:t>
-      </w:r>
-      <w:r>
-        <w:rPr>
-          <w:sz w:val="24"/>
-          <w:szCs w:val="24"/>
-        </w:rPr>
-        <w:t xml:space="preserve"> poner su ficha en ese lugar para hacer la jugada, </w:t>
-      </w:r>
-      <w:r>
-        <w:rPr>
-          <w:sz w:val="24"/>
-          <w:szCs w:val="24"/>
-        </w:rPr>
-        <w:t>continuará al método hacerJugada</w:t>
-      </w:r>
-      <w:r>
-        <w:rPr>
-          <w:sz w:val="24"/>
-          <w:szCs w:val="24"/>
-        </w:rPr>
-        <w:t>, que</w:t>
+        <w:t xml:space="preserve"> que es el de</w:t>
       </w:r>
       <w:r>
         <w:rPr>
@@ -967,62 +1266,15 @@
         </w:rPr>
         <w:t xml:space="preserve"> </w:t>
       </w:r>
-      <w:r>
-        <w:rPr>
-          <w:sz w:val="24"/>
-          <w:szCs w:val="24"/>
-        </w:rPr>
-        <w:t xml:space="preserve">cambiará las fichas </w:t>
-      </w:r>
-      <w:r>
-        <w:rPr>
-          <w:sz w:val="24"/>
-          <w:szCs w:val="24"/>
-        </w:rPr>
-        <w:t>que quedaron encerradas</w:t>
-      </w:r>
-      <w:r>
-        <w:rPr>
-          <w:sz w:val="24"/>
-          <w:szCs w:val="24"/>
-        </w:rPr>
-        <w:t>.</w:t>
-      </w:r>
-      <w:r>
-        <w:rPr>
-          <w:sz w:val="24"/>
-          <w:szCs w:val="24"/>
-        </w:rPr>
-        <w:t xml:space="preserve"> El método terminarJuego </w:t>
-      </w:r>
-      <w:r>
-        <w:rPr>
-          <w:sz w:val="24"/>
-          <w:szCs w:val="24"/>
-        </w:rPr>
-        <w:t>escribirá en el archivo de texto el resumen de la partida</w:t>
-      </w:r>
-      <w:r>
-        <w:rPr>
-          <w:sz w:val="24"/>
-          <w:szCs w:val="24"/>
-        </w:rPr>
-        <w:t>: nombre de los jugadores, fecha, hora, quién ganó y con cuantas fichas</w:t>
-      </w:r>
-      <w:r>
-        <w:rPr>
-          <w:sz w:val="24"/>
-          <w:szCs w:val="24"/>
-        </w:rPr>
-        <w:t>. Será invocado cuando ninguno de los jugadores tenga más movimientos disponibles</w:t>
-      </w:r>
-      <w:r>
-        <w:rPr>
-          <w:sz w:val="24"/>
-          <w:szCs w:val="24"/>
-        </w:rPr>
-        <w:t xml:space="preserve"> o ya esté lleno el tablero.</w:t>
-      </w:r>
+      <w:proofErr w:type="spellStart"/>
+      <w:r>
+        <w:rPr>
+          <w:sz w:val="24"/>
+          <w:szCs w:val="24"/>
+        </w:rPr>
+        <w:t>hacerJugada</w:t>
+      </w:r>
+      <w:proofErr w:type="spellEnd"/>
       <w:r>
         <w:rPr>
           <w:sz w:val="24"/>
@@ -1030,6 +1282,43 @@
         </w:rPr>
         <w:t xml:space="preserve"> </w:t>
       </w:r>
+      <w:r>
+        <w:rPr>
+          <w:sz w:val="24"/>
+          <w:szCs w:val="24"/>
+        </w:rPr>
+        <w:t>en este se validará que puede poner una ficha en esa posición o si no lo puede hacer (por ejemplo si quisiera colocar una ficha en una posición ocupada) si efectivamente puede poner su ficha en ese lugar para hacer la jugada</w:t>
+      </w:r>
+      <w:r>
+        <w:rPr>
+          <w:sz w:val="24"/>
+          <w:szCs w:val="24"/>
+        </w:rPr>
+        <w:t xml:space="preserve"> y luego </w:t>
+      </w:r>
+      <w:r>
+        <w:rPr>
+          <w:sz w:val="24"/>
+          <w:szCs w:val="24"/>
+        </w:rPr>
+        <w:t xml:space="preserve">cambiará las fichas que quedaron encerradas. El método </w:t>
+      </w:r>
+      <w:proofErr w:type="spellStart"/>
+      <w:r>
+        <w:rPr>
+          <w:sz w:val="24"/>
+          <w:szCs w:val="24"/>
+        </w:rPr>
+        <w:t>guardarInofrmacion</w:t>
+      </w:r>
+      <w:proofErr w:type="spellEnd"/>
+      <w:r>
+        <w:rPr>
+          <w:sz w:val="24"/>
+          <w:szCs w:val="24"/>
+        </w:rPr>
+        <w:t xml:space="preserve"> escribirá en el archivo de texto el resumen de la partida: nombre de los jugadores, fecha, hora, quién ganó y con cuantas fichas. Será invocado cuando ninguno de los jugadores tenga más movimientos disponibles o ya esté lleno el tablero.</w:t>
+      </w:r>
     </w:p>
     <w:p>
       <w:pPr>
@@ -1149,7 +1438,15 @@
           <w:sz w:val="24"/>
           <w:szCs w:val="24"/>
         </w:rPr>
-        <w:t>colocar la ficha</w:t>
+        <w:t xml:space="preserve">colocar la </w:t>
+      </w:r>
+      <w:r>
+        <w:rPr>
+          <w:sz w:val="24"/>
+          <w:szCs w:val="24"/>
+        </w:rPr>
+        <w:lastRenderedPageBreak/>
+        <w:t>ficha</w:t>
       </w:r>
       <w:r>
         <w:rPr>
@@ -1252,108 +1549,422 @@
           <w:sz w:val="24"/>
           <w:szCs w:val="24"/>
         </w:rPr>
+        <w:t>2)</w:t>
+      </w:r>
+      <w:r>
+        <w:rPr>
+          <w:sz w:val="24"/>
+          <w:szCs w:val="24"/>
+        </w:rPr>
+        <w:t xml:space="preserve"> visualizar historial</w:t>
+      </w:r>
+    </w:p>
+    <w:p>
+      <w:pPr>
+        <w:jc w:val="both"/>
+        <w:rPr>
+          <w:sz w:val="24"/>
+          <w:szCs w:val="24"/>
+        </w:rPr>
+      </w:pPr>
+      <w:r>
+        <w:rPr>
+          <w:sz w:val="24"/>
+          <w:szCs w:val="24"/>
+        </w:rPr>
+        <w:t>Si eligió la opción número dos</w:t>
+      </w:r>
+      <w:r>
+        <w:rPr>
+          <w:sz w:val="24"/>
+          <w:szCs w:val="24"/>
+        </w:rPr>
+        <w:t xml:space="preserve"> y es la primera vez en usarse el programa (no se había jugado </w:t>
+      </w:r>
+      <w:r>
+        <w:rPr>
+          <w:sz w:val="24"/>
+          <w:szCs w:val="24"/>
+        </w:rPr>
+        <w:t xml:space="preserve">antes </w:t>
+      </w:r>
+      <w:r>
+        <w:rPr>
+          <w:sz w:val="24"/>
+          <w:szCs w:val="24"/>
+        </w:rPr>
+        <w:t xml:space="preserve">por lo que no </w:t>
+      </w:r>
+      <w:r>
+        <w:rPr>
+          <w:sz w:val="24"/>
+          <w:szCs w:val="24"/>
+        </w:rPr>
+        <w:t xml:space="preserve">hay </w:t>
+      </w:r>
+      <w:r>
+        <w:rPr>
+          <w:sz w:val="24"/>
+          <w:szCs w:val="24"/>
+        </w:rPr>
+        <w:t>datos</w:t>
+      </w:r>
+      <w:r>
+        <w:rPr>
+          <w:sz w:val="24"/>
+          <w:szCs w:val="24"/>
+        </w:rPr>
+        <w:t xml:space="preserve"> guardados</w:t>
+      </w:r>
+      <w:r>
+        <w:rPr>
+          <w:sz w:val="24"/>
+          <w:szCs w:val="24"/>
+        </w:rPr>
+        <w:t xml:space="preserve">), simplemente saldrá un mensaje por pantalla diciéndole que no hay datos para </w:t>
+      </w:r>
+      <w:r>
+        <w:rPr>
+          <w:sz w:val="24"/>
+          <w:szCs w:val="24"/>
+        </w:rPr>
+        <w:t>mostrar,</w:t>
+      </w:r>
+      <w:r>
+        <w:rPr>
+          <w:sz w:val="24"/>
+          <w:szCs w:val="24"/>
+        </w:rPr>
+        <w:t xml:space="preserve"> pero si los hay</w:t>
+      </w:r>
+      <w:r>
+        <w:rPr>
+          <w:sz w:val="24"/>
+          <w:szCs w:val="24"/>
+        </w:rPr>
+        <w:t>, los mostrará</w:t>
+      </w:r>
+      <w:r>
+        <w:rPr>
+          <w:sz w:val="24"/>
+          <w:szCs w:val="24"/>
+        </w:rPr>
+        <w:t xml:space="preserve"> por consola.</w:t>
+      </w:r>
+    </w:p>
+    <w:p>
+      <w:pPr>
+        <w:jc w:val="both"/>
+        <w:rPr>
+          <w:sz w:val="24"/>
+          <w:szCs w:val="24"/>
+        </w:rPr>
+      </w:pPr>
+    </w:p>
+    <w:p>
+      <w:pPr>
+        <w:jc w:val="both"/>
+        <w:rPr>
+          <w:sz w:val="24"/>
+          <w:szCs w:val="24"/>
+        </w:rPr>
+      </w:pPr>
+      <w:r>
+        <w:rPr>
+          <w:sz w:val="24"/>
+          <w:szCs w:val="24"/>
+        </w:rPr>
+        <w:t>Está claro que la parte “más compleja” e</w:t>
+      </w:r>
+      <w:r>
+        <w:rPr>
+          <w:sz w:val="24"/>
+          <w:szCs w:val="24"/>
+        </w:rPr>
+        <w:t>s</w:t>
+      </w:r>
+      <w:r>
+        <w:rPr>
+          <w:sz w:val="24"/>
+          <w:szCs w:val="24"/>
+        </w:rPr>
+        <w:t xml:space="preserve"> la parte de implementar el algoritmo </w:t>
+      </w:r>
+      <w:r>
+        <w:rPr>
+          <w:sz w:val="24"/>
+          <w:szCs w:val="24"/>
+        </w:rPr>
+        <w:t xml:space="preserve">como tal </w:t>
+      </w:r>
+      <w:r>
+        <w:rPr>
+          <w:sz w:val="24"/>
+          <w:szCs w:val="24"/>
+        </w:rPr>
+        <w:t>del juego</w:t>
+      </w:r>
+      <w:r>
+        <w:rPr>
+          <w:sz w:val="24"/>
+          <w:szCs w:val="24"/>
+        </w:rPr>
+        <w:t xml:space="preserve">, que se reparte entre los métodos </w:t>
+      </w:r>
+      <w:proofErr w:type="spellStart"/>
+      <w:r>
+        <w:rPr>
+          <w:sz w:val="24"/>
+          <w:szCs w:val="24"/>
+        </w:rPr>
+        <w:t>validarMovimientos</w:t>
+      </w:r>
+      <w:proofErr w:type="spellEnd"/>
+      <w:r>
+        <w:rPr>
+          <w:sz w:val="24"/>
+          <w:szCs w:val="24"/>
+        </w:rPr>
+        <w:t xml:space="preserve"> que es el que permite mirar si un jugador tiene posibilidad de jugar esa ronda y ese método se ayuda del método </w:t>
+      </w:r>
+      <w:proofErr w:type="spellStart"/>
+      <w:r>
+        <w:rPr>
+          <w:sz w:val="24"/>
+          <w:szCs w:val="24"/>
+        </w:rPr>
+        <w:t>movimientoValido</w:t>
+      </w:r>
+      <w:proofErr w:type="spellEnd"/>
+      <w:r>
+        <w:rPr>
+          <w:sz w:val="24"/>
+          <w:szCs w:val="24"/>
+        </w:rPr>
+        <w:t xml:space="preserve">, que dice si al colocar una ficha en esa posición si logra encerrar fichas del oponente y por último está el método </w:t>
+      </w:r>
+      <w:proofErr w:type="spellStart"/>
+      <w:r>
+        <w:rPr>
+          <w:sz w:val="24"/>
+          <w:szCs w:val="24"/>
+        </w:rPr>
+        <w:t>hacerJugada</w:t>
+      </w:r>
+      <w:proofErr w:type="spellEnd"/>
+      <w:r>
+        <w:rPr>
+          <w:sz w:val="24"/>
+          <w:szCs w:val="24"/>
+        </w:rPr>
+        <w:t xml:space="preserve"> que hace la jugada como tal de poner la ficha en esa posición y cambiar las necesarias.</w:t>
+      </w:r>
+    </w:p>
+    <w:p>
+      <w:pPr>
+        <w:jc w:val="both"/>
+      </w:pPr>
+      <w:r>
+        <w:rPr>
+          <w:sz w:val="24"/>
+          <w:szCs w:val="24"/>
+        </w:rPr>
+        <w:t xml:space="preserve">En el método </w:t>
+      </w:r>
+      <w:proofErr w:type="spellStart"/>
+      <w:r>
+        <w:rPr>
+          <w:sz w:val="24"/>
+          <w:szCs w:val="24"/>
+        </w:rPr>
+        <w:t>movimientoValido</w:t>
+      </w:r>
+      <w:proofErr w:type="spellEnd"/>
+      <w:r>
+        <w:rPr>
+          <w:sz w:val="24"/>
+          <w:szCs w:val="24"/>
+        </w:rPr>
+        <w:t xml:space="preserve"> se encontrará un </w:t>
+      </w:r>
+      <w:r>
+        <w:t xml:space="preserve">arreglo </w:t>
+      </w:r>
+      <w:r>
+        <w:t>“</w:t>
+      </w:r>
+      <w:r>
+        <w:t>direcciones</w:t>
+      </w:r>
+      <w:r>
+        <w:t>” que</w:t>
+      </w:r>
+      <w:r>
+        <w:t xml:space="preserve"> es una matriz 2D que se utiliza para representar las ocho direcciones posibles en las que se pueden voltear fichas del oponente</w:t>
+      </w:r>
+      <w:r>
+        <w:t xml:space="preserve">. </w:t>
+      </w:r>
+      <w:r>
+        <w:t>Cada dirección está definida por un par de valores (</w:t>
+      </w:r>
+      <w:proofErr w:type="spellStart"/>
+      <w:r>
+        <w:t>dx</w:t>
+      </w:r>
+      <w:proofErr w:type="spellEnd"/>
+      <w:r>
+        <w:t xml:space="preserve">, </w:t>
+      </w:r>
+      <w:proofErr w:type="spellStart"/>
+      <w:r>
+        <w:t>dy</w:t>
+      </w:r>
+      <w:proofErr w:type="spellEnd"/>
+      <w:r>
+        <w:t>) que indican cómo se debe mover a lo largo del tablero para explorar esa dirección específica.</w:t>
+      </w:r>
+    </w:p>
+    <w:p>
+      <w:r>
+        <w:t>Cada par (</w:t>
+      </w:r>
+      <w:proofErr w:type="spellStart"/>
+      <w:r>
+        <w:t>dx</w:t>
+      </w:r>
+      <w:proofErr w:type="spellEnd"/>
+      <w:r>
+        <w:t xml:space="preserve">, </w:t>
+      </w:r>
+      <w:proofErr w:type="spellStart"/>
+      <w:r>
+        <w:t>dy</w:t>
+      </w:r>
+      <w:proofErr w:type="spellEnd"/>
+      <w:r>
+        <w:t>) representa una dirección:</w:t>
+      </w:r>
+    </w:p>
+    <w:p>
+      <w:r>
+        <w:t>{1, 0} representa el movimiento hacia abajo en el tablero.</w:t>
+      </w:r>
+    </w:p>
+    <w:p>
+      <w:r>
+        <w:t>{-1, 0} representa el movimiento hacia arriba en el tablero.</w:t>
+      </w:r>
+    </w:p>
+    <w:p>
+      <w:r>
+        <w:t>{0, 1} representa el movimiento hacia la derecha en el tablero.</w:t>
+      </w:r>
+    </w:p>
+    <w:p>
+      <w:r>
+        <w:t>{0, -1} representa el movimiento hacia la izquierda en el tablero.</w:t>
+      </w:r>
+    </w:p>
+    <w:p>
+      <w:r>
+        <w:t>{-1, -1} representa el movimiento en diagonal hacia arriba y hacia la izquierda.</w:t>
+      </w:r>
+    </w:p>
+    <w:p>
+      <w:r>
+        <w:t>{-1, 1} representa el movimiento en diagonal hacia arriba y hacia la derecha.</w:t>
+      </w:r>
+    </w:p>
+    <w:p>
+      <w:r>
+        <w:t>{1, -1} representa el movimiento en diagonal hacia abajo y hacia la izquierda.</w:t>
+      </w:r>
+    </w:p>
+    <w:p>
+      <w:r>
+        <w:t>{1, 1} representa el movimiento en diagonal hacia abajo y hacia la derecha.</w:t>
+      </w:r>
+    </w:p>
+    <w:p>
+      <w:r>
+        <w:t xml:space="preserve">Estas direcciones son utilizadas en el bucle </w:t>
+      </w:r>
+      <w:proofErr w:type="spellStart"/>
+      <w:r>
+        <w:t>for</w:t>
+      </w:r>
+      <w:proofErr w:type="spellEnd"/>
+      <w:r>
+        <w:t xml:space="preserve"> dentro del método </w:t>
+      </w:r>
+      <w:proofErr w:type="spellStart"/>
+      <w:r>
+        <w:t>validarMovimiento</w:t>
+      </w:r>
+      <w:proofErr w:type="spellEnd"/>
+      <w:r>
+        <w:t xml:space="preserve"> para explorar cada dirección desde la posición (fila, columna) y verificar si se pueden voltear fichas del oponente en esa dirección.</w:t>
+      </w:r>
+    </w:p>
+    <w:p>
+      <w:r>
+        <w:t>Al verificar cada dirección, se mueve a lo largo de esa dirección en el tablero para buscar fichas del oponente que puedan ser volteadas por el movimiento válido.</w:t>
+      </w:r>
+    </w:p>
+    <w:p>
+      <w:r>
         <w:lastRenderedPageBreak/>
-        <w:t>2)</w:t>
-      </w:r>
-      <w:r>
-        <w:rPr>
-          <w:sz w:val="24"/>
-          <w:szCs w:val="24"/>
-        </w:rPr>
-        <w:t xml:space="preserve"> visualizar historial</w:t>
-      </w:r>
-    </w:p>
-    <w:p>
-      <w:pPr>
-        <w:jc w:val="both"/>
-        <w:rPr>
-          <w:sz w:val="24"/>
-          <w:szCs w:val="24"/>
-        </w:rPr>
-      </w:pPr>
-      <w:r>
-        <w:rPr>
-          <w:sz w:val="24"/>
-          <w:szCs w:val="24"/>
-        </w:rPr>
-        <w:t>Si eligió la opción número dos</w:t>
-      </w:r>
-      <w:r>
-        <w:rPr>
-          <w:sz w:val="24"/>
-          <w:szCs w:val="24"/>
-        </w:rPr>
-        <w:t xml:space="preserve"> y es la primera vez en usarse el programa (no se había jugado </w:t>
-      </w:r>
-      <w:r>
-        <w:rPr>
-          <w:sz w:val="24"/>
-          <w:szCs w:val="24"/>
-        </w:rPr>
-        <w:t xml:space="preserve">antes </w:t>
-      </w:r>
-      <w:r>
-        <w:rPr>
-          <w:sz w:val="24"/>
-          <w:szCs w:val="24"/>
-        </w:rPr>
-        <w:t xml:space="preserve">por lo que no </w:t>
-      </w:r>
-      <w:r>
-        <w:rPr>
-          <w:sz w:val="24"/>
-          <w:szCs w:val="24"/>
-        </w:rPr>
-        <w:t xml:space="preserve">hay </w:t>
-      </w:r>
-      <w:r>
-        <w:rPr>
-          <w:sz w:val="24"/>
-          <w:szCs w:val="24"/>
-        </w:rPr>
-        <w:t>datos</w:t>
-      </w:r>
-      <w:r>
-        <w:rPr>
-          <w:sz w:val="24"/>
-          <w:szCs w:val="24"/>
-        </w:rPr>
-        <w:t xml:space="preserve"> guardados</w:t>
-      </w:r>
-      <w:r>
-        <w:rPr>
-          <w:sz w:val="24"/>
-          <w:szCs w:val="24"/>
-        </w:rPr>
-        <w:t xml:space="preserve">), simplemente saldrá un mensaje por pantalla diciéndole que no hay datos para </w:t>
-      </w:r>
-      <w:r>
-        <w:rPr>
-          <w:sz w:val="24"/>
-          <w:szCs w:val="24"/>
-        </w:rPr>
-        <w:t>mostrar,</w:t>
-      </w:r>
-      <w:r>
-        <w:rPr>
-          <w:sz w:val="24"/>
-          <w:szCs w:val="24"/>
-        </w:rPr>
-        <w:t xml:space="preserve"> pero si los hay</w:t>
-      </w:r>
-      <w:r>
-        <w:rPr>
-          <w:sz w:val="24"/>
-          <w:szCs w:val="24"/>
-        </w:rPr>
-        <w:t>, los mostrará</w:t>
-      </w:r>
-      <w:r>
-        <w:rPr>
-          <w:sz w:val="24"/>
-          <w:szCs w:val="24"/>
-        </w:rPr>
-        <w:t xml:space="preserve"> por consola.</w:t>
+        <w:t xml:space="preserve">La combinación de </w:t>
+      </w:r>
+      <w:r>
+        <w:t>r</w:t>
+      </w:r>
+      <w:r>
+        <w:t xml:space="preserve"> y </w:t>
+      </w:r>
+      <w:r>
+        <w:t>c</w:t>
+      </w:r>
+      <w:r>
+        <w:t xml:space="preserve"> te permite avanzar a través del tablero en la dirección específica que estás explorando en el bucle </w:t>
+      </w:r>
+      <w:proofErr w:type="spellStart"/>
+      <w:r>
+        <w:t>for</w:t>
+      </w:r>
+      <w:proofErr w:type="spellEnd"/>
+      <w:r>
+        <w:t xml:space="preserve">. </w:t>
+      </w:r>
+      <w:r>
+        <w:t>r</w:t>
+      </w:r>
+      <w:r>
+        <w:t xml:space="preserve"> controla el movimiento horizontal, y </w:t>
+      </w:r>
+      <w:r>
+        <w:t>c</w:t>
+      </w:r>
+      <w:r>
+        <w:t xml:space="preserve"> controla el movimiento vertical en esa dirección.</w:t>
+      </w:r>
+    </w:p>
+    <w:p/>
+    <w:p>
+      <w:r>
+        <w:t>Experiencia de aprendizaje: Problemas de desarrollo que afrontó, evolución de la solución, consideraciones y resultado del aprendizaje alcanzado durante el desarrollo.</w:t>
+      </w:r>
+    </w:p>
+    <w:p/>
+    <w:p>
+      <w:r>
+        <w:t>Problemas de desarrollo que afrontó</w:t>
+      </w:r>
+    </w:p>
+    <w:p>
+      <w:r>
+        <w:t>Al trabajar con el paradigma de la Programación Orientada a Objetos, la parte que supone un poco más de trabajo es la parte de la abstracción</w:t>
       </w:r>
     </w:p>
     <w:sectPr>

</xml_diff>